<commit_message>
Rex change it 1
</commit_message>
<xml_diff>
--- a/Dell r710 rex note.docx
+++ b/Dell r710 rex note.docx
@@ -9,26 +9,43 @@
     </w:p>
     <w:p>
       <w:r>
-        <w:t xml:space="preserve">     1# </w:t>
-      </w:r>
-      <w:proofErr w:type="spellStart"/>
-      <w:r>
-        <w:t>poweroff</w:t>
-      </w:r>
-      <w:proofErr w:type="spellEnd"/>
-      <w:r>
-        <w:t xml:space="preserve">        #</w:t>
-      </w:r>
-      <w:proofErr w:type="spellStart"/>
-      <w:r>
-        <w:t>poweroff</w:t>
-      </w:r>
-      <w:proofErr w:type="spellEnd"/>
-      <w:r>
-        <w:t xml:space="preserve"> the machine.</w:t>
-      </w:r>
+        <w:t>Rex change it 1</w:t>
+      </w:r>
+    </w:p>
+    <w:p>
       <w:bookmarkStart w:id="0" w:name="_GoBack"/>
       <w:bookmarkEnd w:id="0"/>
+    </w:p>
+    <w:p>
+      <w:r>
+        <w:t xml:space="preserve">     </w:t>
+      </w:r>
+      <w:proofErr w:type="gramStart"/>
+      <w:r>
+        <w:t xml:space="preserve">1# </w:t>
+      </w:r>
+      <w:proofErr w:type="spellStart"/>
+      <w:r>
+        <w:t>poweroff</w:t>
+      </w:r>
+      <w:proofErr w:type="spellEnd"/>
+      <w:r>
+        <w:t xml:space="preserve">        #</w:t>
+      </w:r>
+      <w:proofErr w:type="spellStart"/>
+      <w:r>
+        <w:t>poweroff</w:t>
+      </w:r>
+      <w:proofErr w:type="spellEnd"/>
+      <w:r>
+        <w:t xml:space="preserve"> the machine.</w:t>
+      </w:r>
+      <w:proofErr w:type="gramEnd"/>
+    </w:p>
+    <w:p>
+      <w:r>
+        <w:t>Rex change it 1</w:t>
+      </w:r>
     </w:p>
     <w:sectPr>
       <w:pgSz w:w="12240" w:h="15840"/>

</xml_diff>

<commit_message>
Rex change it 2
</commit_message>
<xml_diff>
--- a/Dell r710 rex note.docx
+++ b/Dell r710 rex note.docx
@@ -13,8 +13,12 @@
       </w:r>
     </w:p>
     <w:p>
-      <w:bookmarkStart w:id="0" w:name="_GoBack"/>
-      <w:bookmarkEnd w:id="0"/>
+      <w:r>
+        <w:t xml:space="preserve">Rex </w:t>
+      </w:r>
+      <w:r>
+        <w:t>change it 2</w:t>
+      </w:r>
     </w:p>
     <w:p>
       <w:r>
@@ -46,6 +50,16 @@
       <w:r>
         <w:t>Rex change it 1</w:t>
       </w:r>
+    </w:p>
+    <w:p>
+      <w:r>
+        <w:t xml:space="preserve">Rex </w:t>
+      </w:r>
+      <w:r>
+        <w:t>change it 2</w:t>
+      </w:r>
+      <w:bookmarkStart w:id="0" w:name="_GoBack"/>
+      <w:bookmarkEnd w:id="0"/>
     </w:p>
     <w:sectPr>
       <w:pgSz w:w="12240" w:h="15840"/>

</xml_diff>

<commit_message>
Rex change it 3
</commit_message>
<xml_diff>
--- a/Dell r710 rex note.docx
+++ b/Dell r710 rex note.docx
@@ -14,10 +14,15 @@
     </w:p>
     <w:p>
       <w:r>
+        <w:t>Rex change it 2</w:t>
+      </w:r>
+    </w:p>
+    <w:p>
+      <w:r>
         <w:t xml:space="preserve">Rex </w:t>
       </w:r>
       <w:r>
-        <w:t>change it 2</w:t>
+        <w:t>change it 3</w:t>
       </w:r>
     </w:p>
     <w:p>
@@ -53,10 +58,15 @@
     </w:p>
     <w:p>
       <w:r>
+        <w:t>Rex change it 2</w:t>
+      </w:r>
+    </w:p>
+    <w:p>
+      <w:r>
         <w:t xml:space="preserve">Rex </w:t>
       </w:r>
       <w:r>
-        <w:t>change it 2</w:t>
+        <w:t>change it 3</w:t>
       </w:r>
       <w:bookmarkStart w:id="0" w:name="_GoBack"/>
       <w:bookmarkEnd w:id="0"/>

</xml_diff>